<commit_message>
16.01 Kratos bringt immer das gleiche ergebnis so lang der kNot Vektor kürzer als der geometrische Vektor ist
</commit_message>
<xml_diff>
--- a/Notes.docx
+++ b/Notes.docx
@@ -2153,13 +2153,7 @@
       </w:pPr>
       <w:r>
         <w:lastRenderedPageBreak/>
-        <w:t>0</w:t>
-      </w:r>
-      <w:r>
-        <w:t>9</w:t>
-      </w:r>
-      <w:r>
-        <w:t>.01.19</w:t>
+        <w:t>09.01.19</w:t>
       </w:r>
     </w:p>
     <w:p>
@@ -2358,8 +2352,6 @@
       <w:r>
         <w:t xml:space="preserve">. Hier wollte sich Thomas drum kümmern. </w:t>
       </w:r>
-      <w:bookmarkStart w:id="0" w:name="_GoBack"/>
-      <w:bookmarkEnd w:id="0"/>
     </w:p>
     <w:p>
       <w:pPr>
@@ -2399,6 +2391,1127 @@
       <w:r>
         <w:t>Weitere Test werden nötig sein. Auch mit mehr Elementen um das Paper genauer zu vergleichen</w:t>
       </w:r>
+    </w:p>
+    <w:p>
+      <w:r>
+        <w:br w:type="page"/>
+      </w:r>
+    </w:p>
+    <w:p>
+      <w:pPr>
+        <w:pStyle w:val="Titel"/>
+      </w:pPr>
+      <w:r>
+        <w:lastRenderedPageBreak/>
+        <w:t>09.01.19</w:t>
+      </w:r>
+    </w:p>
+    <w:p>
+      <w:r>
+        <w:t xml:space="preserve">- Achtung beim Vergleich der </w:t>
+      </w:r>
+      <w:proofErr w:type="spellStart"/>
+      <w:r>
+        <w:t>steifigkeitsmatrizen</w:t>
+      </w:r>
+      <w:proofErr w:type="spellEnd"/>
+      <w:r>
+        <w:t xml:space="preserve"> stimmen die Vorzeichen nicht!</w:t>
+      </w:r>
+    </w:p>
+    <w:p>
+      <w:r>
+        <w:t xml:space="preserve">Solver </w:t>
+      </w:r>
+      <w:proofErr w:type="spellStart"/>
+      <w:r>
+        <w:t>Step</w:t>
+      </w:r>
+      <w:proofErr w:type="spellEnd"/>
+      <w:r>
+        <w:t>: 2</w:t>
+      </w:r>
+    </w:p>
+    <w:p>
+      <w:r>
+        <w:t>Kratos [0:1]</w:t>
+      </w:r>
+    </w:p>
+    <w:p>
+      <w:pPr>
+        <w:shd w:val="clear" w:color="auto" w:fill="1E1E1E"/>
+        <w:spacing w:after="0" w:line="285" w:lineRule="atLeast"/>
+        <w:rPr>
+          <w:rFonts w:ascii="Consolas" w:eastAsia="Times New Roman" w:hAnsi="Consolas" w:cs="Times New Roman"/>
+          <w:color w:val="B5CEA8"/>
+          <w:sz w:val="21"/>
+          <w:szCs w:val="21"/>
+          <w:lang w:eastAsia="de-DE"/>
+        </w:rPr>
+      </w:pPr>
+      <w:r>
+        <w:rPr>
+          <w:rFonts w:ascii="Consolas" w:eastAsia="Times New Roman" w:hAnsi="Consolas" w:cs="Times New Roman"/>
+          <w:color w:val="B5CEA8"/>
+          <w:sz w:val="21"/>
+          <w:szCs w:val="21"/>
+          <w:lang w:eastAsia="de-DE"/>
+        </w:rPr>
+        <w:t xml:space="preserve"> </w:t>
+      </w:r>
+      <w:proofErr w:type="spellStart"/>
+      <w:r>
+        <w:rPr>
+          <w:rFonts w:ascii="Consolas" w:eastAsia="Times New Roman" w:hAnsi="Consolas" w:cs="Times New Roman"/>
+          <w:color w:val="B5CEA8"/>
+          <w:sz w:val="21"/>
+          <w:szCs w:val="21"/>
+          <w:lang w:eastAsia="de-DE"/>
+        </w:rPr>
+        <w:t>lhs</w:t>
+      </w:r>
+      <w:proofErr w:type="spellEnd"/>
+      <w:r>
+        <w:rPr>
+          <w:rFonts w:ascii="Consolas" w:eastAsia="Times New Roman" w:hAnsi="Consolas" w:cs="Times New Roman"/>
+          <w:color w:val="B5CEA8"/>
+          <w:sz w:val="21"/>
+          <w:szCs w:val="21"/>
+          <w:lang w:eastAsia="de-DE"/>
+        </w:rPr>
+        <w:t xml:space="preserve"> [16,16]((11.7385,0,0.250839,0,-9.98711,0,</w:t>
+      </w:r>
+      <w:r>
+        <w:rPr>
+          <w:rFonts w:ascii="Consolas" w:eastAsia="Times New Roman" w:hAnsi="Consolas" w:cs="Times New Roman"/>
+          <w:color w:val="B5CEA8"/>
+          <w:sz w:val="21"/>
+          <w:szCs w:val="21"/>
+          <w:highlight w:val="red"/>
+          <w:lang w:eastAsia="de-DE"/>
+        </w:rPr>
+        <w:t>-</w:t>
+      </w:r>
+      <w:r>
+        <w:rPr>
+          <w:rFonts w:ascii="Consolas" w:eastAsia="Times New Roman" w:hAnsi="Consolas" w:cs="Times New Roman"/>
+          <w:color w:val="B5CEA8"/>
+          <w:sz w:val="21"/>
+          <w:szCs w:val="21"/>
+          <w:lang w:eastAsia="de-DE"/>
+        </w:rPr>
+        <w:t>0.200355,0,-1.68607,0,</w:t>
+      </w:r>
+      <w:r>
+        <w:rPr>
+          <w:rFonts w:ascii="Consolas" w:eastAsia="Times New Roman" w:hAnsi="Consolas" w:cs="Times New Roman"/>
+          <w:color w:val="B5CEA8"/>
+          <w:sz w:val="21"/>
+          <w:szCs w:val="21"/>
+          <w:highlight w:val="red"/>
+          <w:lang w:eastAsia="de-DE"/>
+        </w:rPr>
+        <w:t>-</w:t>
+      </w:r>
+      <w:r>
+        <w:rPr>
+          <w:rFonts w:ascii="Consolas" w:eastAsia="Times New Roman" w:hAnsi="Consolas" w:cs="Times New Roman"/>
+          <w:color w:val="B5CEA8"/>
+          <w:sz w:val="21"/>
+          <w:szCs w:val="21"/>
+          <w:lang w:eastAsia="de-DE"/>
+        </w:rPr>
+        <w:t>0.0481139,0,-0.0653279,0,-0.00237033,0),(0,2.72172,0,1.10784,0,-5.23387,0,0.360893,0,2.30956,0,0.0353521,0,0.202589,0,0.00108877),(0.250839,0,0.551248,0,-0.201196,0,-1.05326,0,-0.0473361,0,0.461485,0,-0.00230761,0,0.0405249,0),(0,1.10784,0,6.41112,0,-2.2287,0,-</w:t>
+      </w:r>
+    </w:p>
+    <w:p>
+      <w:r>
+        <w:t>CARAT</w:t>
+      </w:r>
+    </w:p>
+    <w:p>
+      <w:pPr>
+        <w:shd w:val="clear" w:color="auto" w:fill="1E1E1E"/>
+        <w:spacing w:after="0" w:line="285" w:lineRule="atLeast"/>
+        <w:rPr>
+          <w:rFonts w:ascii="Consolas" w:eastAsia="Times New Roman" w:hAnsi="Consolas" w:cs="Times New Roman"/>
+          <w:color w:val="D4D4D4"/>
+          <w:sz w:val="21"/>
+          <w:szCs w:val="21"/>
+          <w:lang w:eastAsia="de-DE"/>
+        </w:rPr>
+      </w:pPr>
+      <w:proofErr w:type="spellStart"/>
+      <w:r>
+        <w:rPr>
+          <w:rFonts w:ascii="Consolas" w:eastAsia="Times New Roman" w:hAnsi="Consolas" w:cs="Times New Roman"/>
+          <w:color w:val="569CD6"/>
+          <w:sz w:val="21"/>
+          <w:szCs w:val="21"/>
+          <w:lang w:eastAsia="de-DE"/>
+        </w:rPr>
+        <w:t>TeilMatrix</w:t>
+      </w:r>
+      <w:proofErr w:type="spellEnd"/>
+      <w:r>
+        <w:rPr>
+          <w:rFonts w:ascii="Consolas" w:eastAsia="Times New Roman" w:hAnsi="Consolas" w:cs="Times New Roman"/>
+          <w:color w:val="D4D4D4"/>
+          <w:sz w:val="21"/>
+          <w:szCs w:val="21"/>
+          <w:lang w:eastAsia="de-DE"/>
+        </w:rPr>
+        <w:t>: [[</w:t>
+      </w:r>
+      <w:r>
+        <w:rPr>
+          <w:rFonts w:ascii="Consolas" w:eastAsia="Times New Roman" w:hAnsi="Consolas" w:cs="Times New Roman"/>
+          <w:color w:val="B5CEA8"/>
+          <w:sz w:val="21"/>
+          <w:szCs w:val="21"/>
+          <w:lang w:eastAsia="de-DE"/>
+        </w:rPr>
+        <w:t>11.738515421930295</w:t>
+      </w:r>
+      <w:r>
+        <w:rPr>
+          <w:rFonts w:ascii="Consolas" w:eastAsia="Times New Roman" w:hAnsi="Consolas" w:cs="Times New Roman"/>
+          <w:color w:val="D4D4D4"/>
+          <w:sz w:val="21"/>
+          <w:szCs w:val="21"/>
+          <w:lang w:eastAsia="de-DE"/>
+        </w:rPr>
+        <w:t xml:space="preserve">, </w:t>
+      </w:r>
+      <w:r>
+        <w:rPr>
+          <w:rFonts w:ascii="Consolas" w:eastAsia="Times New Roman" w:hAnsi="Consolas" w:cs="Times New Roman"/>
+          <w:color w:val="B5CEA8"/>
+          <w:sz w:val="21"/>
+          <w:szCs w:val="21"/>
+          <w:lang w:eastAsia="de-DE"/>
+        </w:rPr>
+        <w:t>0</w:t>
+      </w:r>
+      <w:r>
+        <w:rPr>
+          <w:rFonts w:ascii="Consolas" w:eastAsia="Times New Roman" w:hAnsi="Consolas" w:cs="Times New Roman"/>
+          <w:color w:val="D4D4D4"/>
+          <w:sz w:val="21"/>
+          <w:szCs w:val="21"/>
+          <w:lang w:eastAsia="de-DE"/>
+        </w:rPr>
+        <w:t xml:space="preserve">, </w:t>
+      </w:r>
+      <w:r>
+        <w:rPr>
+          <w:rFonts w:ascii="Consolas" w:eastAsia="Times New Roman" w:hAnsi="Consolas" w:cs="Times New Roman"/>
+          <w:color w:val="B5CEA8"/>
+          <w:sz w:val="21"/>
+          <w:szCs w:val="21"/>
+          <w:highlight w:val="red"/>
+          <w:lang w:eastAsia="de-DE"/>
+        </w:rPr>
+        <w:t>-</w:t>
+      </w:r>
+      <w:r>
+        <w:rPr>
+          <w:rFonts w:ascii="Consolas" w:eastAsia="Times New Roman" w:hAnsi="Consolas" w:cs="Times New Roman"/>
+          <w:color w:val="B5CEA8"/>
+          <w:sz w:val="21"/>
+          <w:szCs w:val="21"/>
+          <w:lang w:eastAsia="de-DE"/>
+        </w:rPr>
+        <w:t>0.25083925084719194</w:t>
+      </w:r>
+      <w:r>
+        <w:rPr>
+          <w:rFonts w:ascii="Consolas" w:eastAsia="Times New Roman" w:hAnsi="Consolas" w:cs="Times New Roman"/>
+          <w:color w:val="D4D4D4"/>
+          <w:sz w:val="21"/>
+          <w:szCs w:val="21"/>
+          <w:lang w:eastAsia="de-DE"/>
+        </w:rPr>
+        <w:t xml:space="preserve">, </w:t>
+      </w:r>
+      <w:r>
+        <w:rPr>
+          <w:rFonts w:ascii="Consolas" w:eastAsia="Times New Roman" w:hAnsi="Consolas" w:cs="Times New Roman"/>
+          <w:color w:val="B5CEA8"/>
+          <w:sz w:val="21"/>
+          <w:szCs w:val="21"/>
+          <w:lang w:eastAsia="de-DE"/>
+        </w:rPr>
+        <w:t>0</w:t>
+      </w:r>
+      <w:r>
+        <w:rPr>
+          <w:rFonts w:ascii="Consolas" w:eastAsia="Times New Roman" w:hAnsi="Consolas" w:cs="Times New Roman"/>
+          <w:color w:val="D4D4D4"/>
+          <w:sz w:val="21"/>
+          <w:szCs w:val="21"/>
+          <w:lang w:eastAsia="de-DE"/>
+        </w:rPr>
+        <w:t xml:space="preserve">, </w:t>
+      </w:r>
+      <w:r>
+        <w:rPr>
+          <w:rFonts w:ascii="Consolas" w:eastAsia="Times New Roman" w:hAnsi="Consolas" w:cs="Times New Roman"/>
+          <w:color w:val="B5CEA8"/>
+          <w:sz w:val="21"/>
+          <w:szCs w:val="21"/>
+          <w:lang w:eastAsia="de-DE"/>
+        </w:rPr>
+        <w:t>-9.9871126353465236</w:t>
+      </w:r>
+      <w:r>
+        <w:rPr>
+          <w:rFonts w:ascii="Consolas" w:eastAsia="Times New Roman" w:hAnsi="Consolas" w:cs="Times New Roman"/>
+          <w:color w:val="D4D4D4"/>
+          <w:sz w:val="21"/>
+          <w:szCs w:val="21"/>
+          <w:lang w:eastAsia="de-DE"/>
+        </w:rPr>
+        <w:t xml:space="preserve">, </w:t>
+      </w:r>
+      <w:r>
+        <w:rPr>
+          <w:rFonts w:ascii="Consolas" w:eastAsia="Times New Roman" w:hAnsi="Consolas" w:cs="Times New Roman"/>
+          <w:color w:val="B5CEA8"/>
+          <w:sz w:val="21"/>
+          <w:szCs w:val="21"/>
+          <w:lang w:eastAsia="de-DE"/>
+        </w:rPr>
+        <w:t>0</w:t>
+      </w:r>
+      <w:r>
+        <w:rPr>
+          <w:rFonts w:ascii="Consolas" w:eastAsia="Times New Roman" w:hAnsi="Consolas" w:cs="Times New Roman"/>
+          <w:color w:val="D4D4D4"/>
+          <w:sz w:val="21"/>
+          <w:szCs w:val="21"/>
+          <w:lang w:eastAsia="de-DE"/>
+        </w:rPr>
+        <w:t xml:space="preserve">, </w:t>
+      </w:r>
+      <w:r>
+        <w:rPr>
+          <w:rFonts w:ascii="Consolas" w:eastAsia="Times New Roman" w:hAnsi="Consolas" w:cs="Times New Roman"/>
+          <w:color w:val="B5CEA8"/>
+          <w:sz w:val="21"/>
+          <w:szCs w:val="21"/>
+          <w:lang w:eastAsia="de-DE"/>
+        </w:rPr>
+        <w:t>0.20035498868218915</w:t>
+      </w:r>
+      <w:r>
+        <w:rPr>
+          <w:rFonts w:ascii="Consolas" w:eastAsia="Times New Roman" w:hAnsi="Consolas" w:cs="Times New Roman"/>
+          <w:color w:val="D4D4D4"/>
+          <w:sz w:val="21"/>
+          <w:szCs w:val="21"/>
+          <w:lang w:eastAsia="de-DE"/>
+        </w:rPr>
+        <w:t xml:space="preserve">, </w:t>
+      </w:r>
+      <w:r>
+        <w:rPr>
+          <w:rFonts w:ascii="Consolas" w:eastAsia="Times New Roman" w:hAnsi="Consolas" w:cs="Times New Roman"/>
+          <w:color w:val="B5CEA8"/>
+          <w:sz w:val="21"/>
+          <w:szCs w:val="21"/>
+          <w:lang w:eastAsia="de-DE"/>
+        </w:rPr>
+        <w:t>0</w:t>
+      </w:r>
+      <w:r>
+        <w:rPr>
+          <w:rFonts w:ascii="Consolas" w:eastAsia="Times New Roman" w:hAnsi="Consolas" w:cs="Times New Roman"/>
+          <w:color w:val="D4D4D4"/>
+          <w:sz w:val="21"/>
+          <w:szCs w:val="21"/>
+          <w:lang w:eastAsia="de-DE"/>
+        </w:rPr>
+        <w:t xml:space="preserve">, </w:t>
+      </w:r>
+      <w:r>
+        <w:rPr>
+          <w:rFonts w:ascii="Consolas" w:eastAsia="Times New Roman" w:hAnsi="Consolas" w:cs="Times New Roman"/>
+          <w:color w:val="B5CEA8"/>
+          <w:sz w:val="21"/>
+          <w:szCs w:val="21"/>
+          <w:lang w:eastAsia="de-DE"/>
+        </w:rPr>
+        <w:t>-1.6860748567697779</w:t>
+      </w:r>
+      <w:r>
+        <w:rPr>
+          <w:rFonts w:ascii="Consolas" w:eastAsia="Times New Roman" w:hAnsi="Consolas" w:cs="Times New Roman"/>
+          <w:color w:val="D4D4D4"/>
+          <w:sz w:val="21"/>
+          <w:szCs w:val="21"/>
+          <w:lang w:eastAsia="de-DE"/>
+        </w:rPr>
+        <w:t xml:space="preserve">, </w:t>
+      </w:r>
+      <w:r>
+        <w:rPr>
+          <w:rFonts w:ascii="Consolas" w:eastAsia="Times New Roman" w:hAnsi="Consolas" w:cs="Times New Roman"/>
+          <w:color w:val="B5CEA8"/>
+          <w:sz w:val="21"/>
+          <w:szCs w:val="21"/>
+          <w:lang w:eastAsia="de-DE"/>
+        </w:rPr>
+        <w:t>0</w:t>
+      </w:r>
+      <w:r>
+        <w:rPr>
+          <w:rFonts w:ascii="Consolas" w:eastAsia="Times New Roman" w:hAnsi="Consolas" w:cs="Times New Roman"/>
+          <w:color w:val="D4D4D4"/>
+          <w:sz w:val="21"/>
+          <w:szCs w:val="21"/>
+          <w:lang w:eastAsia="de-DE"/>
+        </w:rPr>
+        <w:t xml:space="preserve">, </w:t>
+      </w:r>
+      <w:r>
+        <w:rPr>
+          <w:rFonts w:ascii="Consolas" w:eastAsia="Times New Roman" w:hAnsi="Consolas" w:cs="Times New Roman"/>
+          <w:color w:val="B5CEA8"/>
+          <w:sz w:val="21"/>
+          <w:szCs w:val="21"/>
+          <w:lang w:eastAsia="de-DE"/>
+        </w:rPr>
+        <w:t>0.048113935990962607</w:t>
+      </w:r>
+      <w:r>
+        <w:rPr>
+          <w:rFonts w:ascii="Consolas" w:eastAsia="Times New Roman" w:hAnsi="Consolas" w:cs="Times New Roman"/>
+          <w:color w:val="D4D4D4"/>
+          <w:sz w:val="21"/>
+          <w:szCs w:val="21"/>
+          <w:lang w:eastAsia="de-DE"/>
+        </w:rPr>
+        <w:t xml:space="preserve">, </w:t>
+      </w:r>
+      <w:r>
+        <w:rPr>
+          <w:rFonts w:ascii="Consolas" w:eastAsia="Times New Roman" w:hAnsi="Consolas" w:cs="Times New Roman"/>
+          <w:color w:val="B5CEA8"/>
+          <w:sz w:val="21"/>
+          <w:szCs w:val="21"/>
+          <w:lang w:eastAsia="de-DE"/>
+        </w:rPr>
+        <w:t>0</w:t>
+      </w:r>
+      <w:r>
+        <w:rPr>
+          <w:rFonts w:ascii="Consolas" w:eastAsia="Times New Roman" w:hAnsi="Consolas" w:cs="Times New Roman"/>
+          <w:color w:val="D4D4D4"/>
+          <w:sz w:val="21"/>
+          <w:szCs w:val="21"/>
+          <w:lang w:eastAsia="de-DE"/>
+        </w:rPr>
+        <w:t xml:space="preserve">, </w:t>
+      </w:r>
+      <w:r>
+        <w:rPr>
+          <w:rFonts w:ascii="Consolas" w:eastAsia="Times New Roman" w:hAnsi="Consolas" w:cs="Times New Roman"/>
+          <w:color w:val="B5CEA8"/>
+          <w:sz w:val="21"/>
+          <w:szCs w:val="21"/>
+          <w:lang w:eastAsia="de-DE"/>
+        </w:rPr>
+        <w:t>-0.065327929813991784</w:t>
+      </w:r>
+      <w:r>
+        <w:rPr>
+          <w:rFonts w:ascii="Consolas" w:eastAsia="Times New Roman" w:hAnsi="Consolas" w:cs="Times New Roman"/>
+          <w:color w:val="D4D4D4"/>
+          <w:sz w:val="21"/>
+          <w:szCs w:val="21"/>
+          <w:lang w:eastAsia="de-DE"/>
+        </w:rPr>
+        <w:t xml:space="preserve">, </w:t>
+      </w:r>
+      <w:r>
+        <w:rPr>
+          <w:rFonts w:ascii="Consolas" w:eastAsia="Times New Roman" w:hAnsi="Consolas" w:cs="Times New Roman"/>
+          <w:color w:val="B5CEA8"/>
+          <w:sz w:val="21"/>
+          <w:szCs w:val="21"/>
+          <w:lang w:eastAsia="de-DE"/>
+        </w:rPr>
+        <w:t>0</w:t>
+      </w:r>
+      <w:r>
+        <w:rPr>
+          <w:rFonts w:ascii="Consolas" w:eastAsia="Times New Roman" w:hAnsi="Consolas" w:cs="Times New Roman"/>
+          <w:color w:val="D4D4D4"/>
+          <w:sz w:val="21"/>
+          <w:szCs w:val="21"/>
+          <w:lang w:eastAsia="de-DE"/>
+        </w:rPr>
+        <w:t xml:space="preserve">, </w:t>
+      </w:r>
+      <w:r>
+        <w:rPr>
+          <w:rFonts w:ascii="Consolas" w:eastAsia="Times New Roman" w:hAnsi="Consolas" w:cs="Times New Roman"/>
+          <w:color w:val="B5CEA8"/>
+          <w:sz w:val="21"/>
+          <w:szCs w:val="21"/>
+          <w:lang w:eastAsia="de-DE"/>
+        </w:rPr>
+        <w:t>0.0023703261740401159</w:t>
+      </w:r>
+      <w:r>
+        <w:rPr>
+          <w:rFonts w:ascii="Consolas" w:eastAsia="Times New Roman" w:hAnsi="Consolas" w:cs="Times New Roman"/>
+          <w:color w:val="D4D4D4"/>
+          <w:sz w:val="21"/>
+          <w:szCs w:val="21"/>
+          <w:lang w:eastAsia="de-DE"/>
+        </w:rPr>
+        <w:t xml:space="preserve">, </w:t>
+      </w:r>
+      <w:r>
+        <w:rPr>
+          <w:rFonts w:ascii="Consolas" w:eastAsia="Times New Roman" w:hAnsi="Consolas" w:cs="Times New Roman"/>
+          <w:color w:val="B5CEA8"/>
+          <w:sz w:val="21"/>
+          <w:szCs w:val="21"/>
+          <w:lang w:eastAsia="de-DE"/>
+        </w:rPr>
+        <w:t>0</w:t>
+      </w:r>
+      <w:r>
+        <w:rPr>
+          <w:rFonts w:ascii="Consolas" w:eastAsia="Times New Roman" w:hAnsi="Consolas" w:cs="Times New Roman"/>
+          <w:color w:val="D4D4D4"/>
+          <w:sz w:val="21"/>
+          <w:szCs w:val="21"/>
+          <w:lang w:eastAsia="de-DE"/>
+        </w:rPr>
+        <w:t>], [</w:t>
+      </w:r>
+      <w:r>
+        <w:rPr>
+          <w:rFonts w:ascii="Consolas" w:eastAsia="Times New Roman" w:hAnsi="Consolas" w:cs="Times New Roman"/>
+          <w:color w:val="B5CEA8"/>
+          <w:sz w:val="21"/>
+          <w:szCs w:val="21"/>
+          <w:lang w:eastAsia="de-DE"/>
+        </w:rPr>
+        <w:t>0</w:t>
+      </w:r>
+      <w:r>
+        <w:rPr>
+          <w:rFonts w:ascii="Consolas" w:eastAsia="Times New Roman" w:hAnsi="Consolas" w:cs="Times New Roman"/>
+          <w:color w:val="D4D4D4"/>
+          <w:sz w:val="21"/>
+          <w:szCs w:val="21"/>
+          <w:lang w:eastAsia="de-DE"/>
+        </w:rPr>
+        <w:t xml:space="preserve">, </w:t>
+      </w:r>
+      <w:r>
+        <w:rPr>
+          <w:rFonts w:ascii="Consolas" w:eastAsia="Times New Roman" w:hAnsi="Consolas" w:cs="Times New Roman"/>
+          <w:color w:val="B5CEA8"/>
+          <w:sz w:val="21"/>
+          <w:szCs w:val="21"/>
+          <w:lang w:eastAsia="de-DE"/>
+        </w:rPr>
+        <w:t>2.7217194445454598</w:t>
+      </w:r>
+      <w:r>
+        <w:rPr>
+          <w:rFonts w:ascii="Consolas" w:eastAsia="Times New Roman" w:hAnsi="Consolas" w:cs="Times New Roman"/>
+          <w:color w:val="D4D4D4"/>
+          <w:sz w:val="21"/>
+          <w:szCs w:val="21"/>
+          <w:lang w:eastAsia="de-DE"/>
+        </w:rPr>
+        <w:t xml:space="preserve">, </w:t>
+      </w:r>
+      <w:r>
+        <w:rPr>
+          <w:rFonts w:ascii="Consolas" w:eastAsia="Times New Roman" w:hAnsi="Consolas" w:cs="Times New Roman"/>
+          <w:color w:val="B5CEA8"/>
+          <w:sz w:val="21"/>
+          <w:szCs w:val="21"/>
+          <w:lang w:eastAsia="de-DE"/>
+        </w:rPr>
+        <w:t>0</w:t>
+      </w:r>
+      <w:r>
+        <w:rPr>
+          <w:rFonts w:ascii="Consolas" w:eastAsia="Times New Roman" w:hAnsi="Consolas" w:cs="Times New Roman"/>
+          <w:color w:val="D4D4D4"/>
+          <w:sz w:val="21"/>
+          <w:szCs w:val="21"/>
+          <w:lang w:eastAsia="de-DE"/>
+        </w:rPr>
+        <w:t xml:space="preserve">, </w:t>
+      </w:r>
+      <w:r>
+        <w:rPr>
+          <w:rFonts w:ascii="Consolas" w:eastAsia="Times New Roman" w:hAnsi="Consolas" w:cs="Times New Roman"/>
+          <w:color w:val="B5CEA8"/>
+          <w:sz w:val="21"/>
+          <w:szCs w:val="21"/>
+          <w:lang w:eastAsia="de-DE"/>
+        </w:rPr>
+        <w:t>-1.1078375126390385</w:t>
+      </w:r>
+      <w:r>
+        <w:rPr>
+          <w:rFonts w:ascii="Consolas" w:eastAsia="Times New Roman" w:hAnsi="Consolas" w:cs="Times New Roman"/>
+          <w:color w:val="D4D4D4"/>
+          <w:sz w:val="21"/>
+          <w:szCs w:val="21"/>
+          <w:lang w:eastAsia="de-DE"/>
+        </w:rPr>
+        <w:t xml:space="preserve">, </w:t>
+      </w:r>
+      <w:r>
+        <w:rPr>
+          <w:rFonts w:ascii="Consolas" w:eastAsia="Times New Roman" w:hAnsi="Consolas" w:cs="Times New Roman"/>
+          <w:color w:val="B5CEA8"/>
+          <w:sz w:val="21"/>
+          <w:szCs w:val="21"/>
+          <w:lang w:eastAsia="de-DE"/>
+        </w:rPr>
+        <w:t>0</w:t>
+      </w:r>
+      <w:r>
+        <w:rPr>
+          <w:rFonts w:ascii="Consolas" w:eastAsia="Times New Roman" w:hAnsi="Consolas" w:cs="Times New Roman"/>
+          <w:color w:val="D4D4D4"/>
+          <w:sz w:val="21"/>
+          <w:szCs w:val="21"/>
+          <w:lang w:eastAsia="de-DE"/>
+        </w:rPr>
+        <w:t xml:space="preserve">, </w:t>
+      </w:r>
+      <w:r>
+        <w:rPr>
+          <w:rFonts w:ascii="Consolas" w:eastAsia="Times New Roman" w:hAnsi="Consolas" w:cs="Times New Roman"/>
+          <w:color w:val="B5CEA8"/>
+          <w:sz w:val="21"/>
+          <w:szCs w:val="21"/>
+          <w:lang w:eastAsia="de-DE"/>
+        </w:rPr>
+        <w:t>-5.2338709985491532</w:t>
+      </w:r>
+      <w:r>
+        <w:rPr>
+          <w:rFonts w:ascii="Consolas" w:eastAsia="Times New Roman" w:hAnsi="Consolas" w:cs="Times New Roman"/>
+          <w:color w:val="D4D4D4"/>
+          <w:sz w:val="21"/>
+          <w:szCs w:val="21"/>
+          <w:lang w:eastAsia="de-DE"/>
+        </w:rPr>
+        <w:t xml:space="preserve">, </w:t>
+      </w:r>
+      <w:r>
+        <w:rPr>
+          <w:rFonts w:ascii="Consolas" w:eastAsia="Times New Roman" w:hAnsi="Consolas" w:cs="Times New Roman"/>
+          <w:color w:val="B5CEA8"/>
+          <w:sz w:val="21"/>
+          <w:szCs w:val="21"/>
+          <w:lang w:eastAsia="de-DE"/>
+        </w:rPr>
+        <w:t>0</w:t>
+      </w:r>
+      <w:r>
+        <w:rPr>
+          <w:rFonts w:ascii="Consolas" w:eastAsia="Times New Roman" w:hAnsi="Consolas" w:cs="Times New Roman"/>
+          <w:color w:val="D4D4D4"/>
+          <w:sz w:val="21"/>
+          <w:szCs w:val="21"/>
+          <w:lang w:eastAsia="de-DE"/>
+        </w:rPr>
+        <w:t xml:space="preserve">, </w:t>
+      </w:r>
+      <w:r>
+        <w:rPr>
+          <w:rFonts w:ascii="Consolas" w:eastAsia="Times New Roman" w:hAnsi="Consolas" w:cs="Times New Roman"/>
+          <w:color w:val="B5CEA8"/>
+          <w:sz w:val="21"/>
+          <w:szCs w:val="21"/>
+          <w:lang w:eastAsia="de-DE"/>
+        </w:rPr>
+        <w:t>-0.36089296162866663</w:t>
+      </w:r>
+      <w:r>
+        <w:rPr>
+          <w:rFonts w:ascii="Consolas" w:eastAsia="Times New Roman" w:hAnsi="Consolas" w:cs="Times New Roman"/>
+          <w:color w:val="D4D4D4"/>
+          <w:sz w:val="21"/>
+          <w:szCs w:val="21"/>
+          <w:lang w:eastAsia="de-DE"/>
+        </w:rPr>
+        <w:t xml:space="preserve">, </w:t>
+      </w:r>
+      <w:r>
+        <w:rPr>
+          <w:rFonts w:ascii="Consolas" w:eastAsia="Times New Roman" w:hAnsi="Consolas" w:cs="Times New Roman"/>
+          <w:color w:val="B5CEA8"/>
+          <w:sz w:val="21"/>
+          <w:szCs w:val="21"/>
+          <w:lang w:eastAsia="de-DE"/>
+        </w:rPr>
+        <w:t>0</w:t>
+      </w:r>
+      <w:r>
+        <w:rPr>
+          <w:rFonts w:ascii="Consolas" w:eastAsia="Times New Roman" w:hAnsi="Consolas" w:cs="Times New Roman"/>
+          <w:color w:val="D4D4D4"/>
+          <w:sz w:val="21"/>
+          <w:szCs w:val="21"/>
+          <w:lang w:eastAsia="de-DE"/>
+        </w:rPr>
+        <w:t xml:space="preserve">, </w:t>
+      </w:r>
+      <w:r>
+        <w:rPr>
+          <w:rFonts w:ascii="Consolas" w:eastAsia="Times New Roman" w:hAnsi="Consolas" w:cs="Times New Roman"/>
+          <w:color w:val="B5CEA8"/>
+          <w:sz w:val="21"/>
+          <w:szCs w:val="21"/>
+          <w:lang w:eastAsia="de-DE"/>
+        </w:rPr>
+        <w:t>2.309562305971582</w:t>
+      </w:r>
+      <w:r>
+        <w:rPr>
+          <w:rFonts w:ascii="Consolas" w:eastAsia="Times New Roman" w:hAnsi="Consolas" w:cs="Times New Roman"/>
+          <w:color w:val="D4D4D4"/>
+          <w:sz w:val="21"/>
+          <w:szCs w:val="21"/>
+          <w:lang w:eastAsia="de-DE"/>
+        </w:rPr>
+        <w:t xml:space="preserve">, </w:t>
+      </w:r>
+      <w:r>
+        <w:rPr>
+          <w:rFonts w:ascii="Consolas" w:eastAsia="Times New Roman" w:hAnsi="Consolas" w:cs="Times New Roman"/>
+          <w:color w:val="B5CEA8"/>
+          <w:sz w:val="21"/>
+          <w:szCs w:val="21"/>
+          <w:lang w:eastAsia="de-DE"/>
+        </w:rPr>
+        <w:t>0</w:t>
+      </w:r>
+      <w:r>
+        <w:rPr>
+          <w:rFonts w:ascii="Consolas" w:eastAsia="Times New Roman" w:hAnsi="Consolas" w:cs="Times New Roman"/>
+          <w:color w:val="D4D4D4"/>
+          <w:sz w:val="21"/>
+          <w:szCs w:val="21"/>
+          <w:lang w:eastAsia="de-DE"/>
+        </w:rPr>
+        <w:t xml:space="preserve">, </w:t>
+      </w:r>
+      <w:r>
+        <w:rPr>
+          <w:rFonts w:ascii="Consolas" w:eastAsia="Times New Roman" w:hAnsi="Consolas" w:cs="Times New Roman"/>
+          <w:color w:val="B5CEA8"/>
+          <w:sz w:val="21"/>
+          <w:szCs w:val="21"/>
+          <w:lang w:eastAsia="de-DE"/>
+        </w:rPr>
+        <w:t>-0.035352132473431358</w:t>
+      </w:r>
+      <w:r>
+        <w:rPr>
+          <w:rFonts w:ascii="Consolas" w:eastAsia="Times New Roman" w:hAnsi="Consolas" w:cs="Times New Roman"/>
+          <w:color w:val="D4D4D4"/>
+          <w:sz w:val="21"/>
+          <w:szCs w:val="21"/>
+          <w:lang w:eastAsia="de-DE"/>
+        </w:rPr>
+        <w:t xml:space="preserve">, </w:t>
+      </w:r>
+      <w:r>
+        <w:rPr>
+          <w:rFonts w:ascii="Consolas" w:eastAsia="Times New Roman" w:hAnsi="Consolas" w:cs="Times New Roman"/>
+          <w:color w:val="B5CEA8"/>
+          <w:sz w:val="21"/>
+          <w:szCs w:val="21"/>
+          <w:lang w:eastAsia="de-DE"/>
+        </w:rPr>
+        <w:t>0</w:t>
+      </w:r>
+      <w:r>
+        <w:rPr>
+          <w:rFonts w:ascii="Consolas" w:eastAsia="Times New Roman" w:hAnsi="Consolas" w:cs="Times New Roman"/>
+          <w:color w:val="D4D4D4"/>
+          <w:sz w:val="21"/>
+          <w:szCs w:val="21"/>
+          <w:lang w:eastAsia="de-DE"/>
+        </w:rPr>
+        <w:t xml:space="preserve">, </w:t>
+      </w:r>
+      <w:r>
+        <w:rPr>
+          <w:rFonts w:ascii="Consolas" w:eastAsia="Times New Roman" w:hAnsi="Consolas" w:cs="Times New Roman"/>
+          <w:color w:val="B5CEA8"/>
+          <w:sz w:val="21"/>
+          <w:szCs w:val="21"/>
+          <w:lang w:eastAsia="de-DE"/>
+        </w:rPr>
+        <w:t>0.20258924803211176</w:t>
+      </w:r>
+      <w:r>
+        <w:rPr>
+          <w:rFonts w:ascii="Consolas" w:eastAsia="Times New Roman" w:hAnsi="Consolas" w:cs="Times New Roman"/>
+          <w:color w:val="D4D4D4"/>
+          <w:sz w:val="21"/>
+          <w:szCs w:val="21"/>
+          <w:lang w:eastAsia="de-DE"/>
+        </w:rPr>
+        <w:t xml:space="preserve">, </w:t>
+      </w:r>
+      <w:r>
+        <w:rPr>
+          <w:rFonts w:ascii="Consolas" w:eastAsia="Times New Roman" w:hAnsi="Consolas" w:cs="Times New Roman"/>
+          <w:color w:val="B5CEA8"/>
+          <w:sz w:val="21"/>
+          <w:szCs w:val="21"/>
+          <w:lang w:eastAsia="de-DE"/>
+        </w:rPr>
+        <w:t>0</w:t>
+      </w:r>
+      <w:r>
+        <w:rPr>
+          <w:rFonts w:ascii="Consolas" w:eastAsia="Times New Roman" w:hAnsi="Consolas" w:cs="Times New Roman"/>
+          <w:color w:val="D4D4D4"/>
+          <w:sz w:val="21"/>
+          <w:szCs w:val="21"/>
+          <w:lang w:eastAsia="de-DE"/>
+        </w:rPr>
+        <w:t xml:space="preserve">, </w:t>
+      </w:r>
+      <w:r>
+        <w:rPr>
+          <w:rFonts w:ascii="Consolas" w:eastAsia="Times New Roman" w:hAnsi="Consolas" w:cs="Times New Roman"/>
+          <w:color w:val="B5CEA8"/>
+          <w:sz w:val="21"/>
+          <w:szCs w:val="21"/>
+          <w:lang w:eastAsia="de-DE"/>
+        </w:rPr>
+        <w:t>-0.0010887728839903531</w:t>
+      </w:r>
+      <w:r>
+        <w:rPr>
+          <w:rFonts w:ascii="Consolas" w:eastAsia="Times New Roman" w:hAnsi="Consolas" w:cs="Times New Roman"/>
+          <w:color w:val="D4D4D4"/>
+          <w:sz w:val="21"/>
+          <w:szCs w:val="21"/>
+          <w:lang w:eastAsia="de-DE"/>
+        </w:rPr>
+        <w:t>], [</w:t>
+      </w:r>
+      <w:r>
+        <w:rPr>
+          <w:rFonts w:ascii="Consolas" w:eastAsia="Times New Roman" w:hAnsi="Consolas" w:cs="Times New Roman"/>
+          <w:color w:val="B5CEA8"/>
+          <w:sz w:val="21"/>
+          <w:szCs w:val="21"/>
+          <w:lang w:eastAsia="de-DE"/>
+        </w:rPr>
+        <w:t>-0.25083925084719189</w:t>
+      </w:r>
+      <w:r>
+        <w:rPr>
+          <w:rFonts w:ascii="Consolas" w:eastAsia="Times New Roman" w:hAnsi="Consolas" w:cs="Times New Roman"/>
+          <w:color w:val="D4D4D4"/>
+          <w:sz w:val="21"/>
+          <w:szCs w:val="21"/>
+          <w:lang w:eastAsia="de-DE"/>
+        </w:rPr>
+        <w:t xml:space="preserve">, </w:t>
+      </w:r>
+      <w:r>
+        <w:rPr>
+          <w:rFonts w:ascii="Consolas" w:eastAsia="Times New Roman" w:hAnsi="Consolas" w:cs="Times New Roman"/>
+          <w:color w:val="B5CEA8"/>
+          <w:sz w:val="21"/>
+          <w:szCs w:val="21"/>
+          <w:lang w:eastAsia="de-DE"/>
+        </w:rPr>
+        <w:t>0</w:t>
+      </w:r>
+      <w:r>
+        <w:rPr>
+          <w:rFonts w:ascii="Consolas" w:eastAsia="Times New Roman" w:hAnsi="Consolas" w:cs="Times New Roman"/>
+          <w:color w:val="D4D4D4"/>
+          <w:sz w:val="21"/>
+          <w:szCs w:val="21"/>
+          <w:lang w:eastAsia="de-DE"/>
+        </w:rPr>
+        <w:t xml:space="preserve">, </w:t>
+      </w:r>
+      <w:r>
+        <w:rPr>
+          <w:rFonts w:ascii="Consolas" w:eastAsia="Times New Roman" w:hAnsi="Consolas" w:cs="Times New Roman"/>
+          <w:color w:val="B5CEA8"/>
+          <w:sz w:val="21"/>
+          <w:szCs w:val="21"/>
+          <w:lang w:eastAsia="de-DE"/>
+        </w:rPr>
+        <w:t>0.55124752602299532</w:t>
+      </w:r>
+      <w:r>
+        <w:rPr>
+          <w:rFonts w:ascii="Consolas" w:eastAsia="Times New Roman" w:hAnsi="Consolas" w:cs="Times New Roman"/>
+          <w:color w:val="D4D4D4"/>
+          <w:sz w:val="21"/>
+          <w:szCs w:val="21"/>
+          <w:lang w:eastAsia="de-DE"/>
+        </w:rPr>
+        <w:t xml:space="preserve">, </w:t>
+      </w:r>
+      <w:r>
+        <w:rPr>
+          <w:rFonts w:ascii="Consolas" w:eastAsia="Times New Roman" w:hAnsi="Consolas" w:cs="Times New Roman"/>
+          <w:color w:val="B5CEA8"/>
+          <w:sz w:val="21"/>
+          <w:szCs w:val="21"/>
+          <w:lang w:eastAsia="de-DE"/>
+        </w:rPr>
+        <w:t>0</w:t>
+      </w:r>
+      <w:r>
+        <w:rPr>
+          <w:rFonts w:ascii="Consolas" w:eastAsia="Times New Roman" w:hAnsi="Consolas" w:cs="Times New Roman"/>
+          <w:color w:val="D4D4D4"/>
+          <w:sz w:val="21"/>
+          <w:szCs w:val="21"/>
+          <w:lang w:eastAsia="de-DE"/>
+        </w:rPr>
+        <w:t xml:space="preserve">, </w:t>
+      </w:r>
+      <w:r>
+        <w:rPr>
+          <w:rFonts w:ascii="Consolas" w:eastAsia="Times New Roman" w:hAnsi="Consolas" w:cs="Times New Roman"/>
+          <w:color w:val="B5CEA8"/>
+          <w:sz w:val="21"/>
+          <w:szCs w:val="21"/>
+          <w:lang w:eastAsia="de-DE"/>
+        </w:rPr>
+        <w:t>0.20119550697728886</w:t>
+      </w:r>
+      <w:r>
+        <w:rPr>
+          <w:rFonts w:ascii="Consolas" w:eastAsia="Times New Roman" w:hAnsi="Consolas" w:cs="Times New Roman"/>
+          <w:color w:val="D4D4D4"/>
+          <w:sz w:val="21"/>
+          <w:szCs w:val="21"/>
+          <w:lang w:eastAsia="de-DE"/>
+        </w:rPr>
+        <w:t xml:space="preserve">, </w:t>
+      </w:r>
+      <w:r>
+        <w:rPr>
+          <w:rFonts w:ascii="Consolas" w:eastAsia="Times New Roman" w:hAnsi="Consolas" w:cs="Times New Roman"/>
+          <w:color w:val="B5CEA8"/>
+          <w:sz w:val="21"/>
+          <w:szCs w:val="21"/>
+          <w:lang w:eastAsia="de-DE"/>
+        </w:rPr>
+        <w:t>0</w:t>
+      </w:r>
+      <w:r>
+        <w:rPr>
+          <w:rFonts w:ascii="Consolas" w:eastAsia="Times New Roman" w:hAnsi="Consolas" w:cs="Times New Roman"/>
+          <w:color w:val="D4D4D4"/>
+          <w:sz w:val="21"/>
+          <w:szCs w:val="21"/>
+          <w:lang w:eastAsia="de-DE"/>
+        </w:rPr>
+        <w:t xml:space="preserve">, </w:t>
+      </w:r>
+      <w:r>
+        <w:rPr>
+          <w:rFonts w:ascii="Consolas" w:eastAsia="Times New Roman" w:hAnsi="Consolas" w:cs="Times New Roman"/>
+          <w:color w:val="B5CEA8"/>
+          <w:sz w:val="21"/>
+          <w:szCs w:val="21"/>
+          <w:lang w:eastAsia="de-DE"/>
+        </w:rPr>
+        <w:t>-1.0532575020084165</w:t>
+      </w:r>
+      <w:r>
+        <w:rPr>
+          <w:rFonts w:ascii="Consolas" w:eastAsia="Times New Roman" w:hAnsi="Consolas" w:cs="Times New Roman"/>
+          <w:color w:val="D4D4D4"/>
+          <w:sz w:val="21"/>
+          <w:szCs w:val="21"/>
+          <w:lang w:eastAsia="de-DE"/>
+        </w:rPr>
+        <w:t xml:space="preserve">, </w:t>
+      </w:r>
+      <w:r>
+        <w:rPr>
+          <w:rFonts w:ascii="Consolas" w:eastAsia="Times New Roman" w:hAnsi="Consolas" w:cs="Times New Roman"/>
+          <w:color w:val="B5CEA8"/>
+          <w:sz w:val="21"/>
+          <w:szCs w:val="21"/>
+          <w:lang w:eastAsia="de-DE"/>
+        </w:rPr>
+        <w:t>0</w:t>
+      </w:r>
+      <w:r>
+        <w:rPr>
+          <w:rFonts w:ascii="Consolas" w:eastAsia="Times New Roman" w:hAnsi="Consolas" w:cs="Times New Roman"/>
+          <w:color w:val="D4D4D4"/>
+          <w:sz w:val="21"/>
+          <w:szCs w:val="21"/>
+          <w:lang w:eastAsia="de-DE"/>
+        </w:rPr>
+        <w:t xml:space="preserve">, </w:t>
+      </w:r>
+      <w:r>
+        <w:rPr>
+          <w:rFonts w:ascii="Consolas" w:eastAsia="Times New Roman" w:hAnsi="Consolas" w:cs="Times New Roman"/>
+          <w:color w:val="B5CEA8"/>
+          <w:sz w:val="21"/>
+          <w:szCs w:val="21"/>
+          <w:lang w:eastAsia="de-DE"/>
+        </w:rPr>
+        <w:t>0.047336130711509924</w:t>
+      </w:r>
+      <w:r>
+        <w:rPr>
+          <w:rFonts w:ascii="Consolas" w:eastAsia="Times New Roman" w:hAnsi="Consolas" w:cs="Times New Roman"/>
+          <w:color w:val="D4D4D4"/>
+          <w:sz w:val="21"/>
+          <w:szCs w:val="21"/>
+          <w:lang w:eastAsia="de-DE"/>
+        </w:rPr>
+        <w:t xml:space="preserve">, </w:t>
+      </w:r>
+      <w:r>
+        <w:rPr>
+          <w:rFonts w:ascii="Consolas" w:eastAsia="Times New Roman" w:hAnsi="Consolas" w:cs="Times New Roman"/>
+          <w:color w:val="B5CEA8"/>
+          <w:sz w:val="21"/>
+          <w:szCs w:val="21"/>
+          <w:lang w:eastAsia="de-DE"/>
+        </w:rPr>
+        <w:t>0</w:t>
+      </w:r>
+      <w:r>
+        <w:rPr>
+          <w:rFonts w:ascii="Consolas" w:eastAsia="Times New Roman" w:hAnsi="Consolas" w:cs="Times New Roman"/>
+          <w:color w:val="D4D4D4"/>
+          <w:sz w:val="21"/>
+          <w:szCs w:val="21"/>
+          <w:lang w:eastAsia="de-DE"/>
+        </w:rPr>
+        <w:t xml:space="preserve">, </w:t>
+      </w:r>
+      <w:r>
+        <w:rPr>
+          <w:rFonts w:ascii="Consolas" w:eastAsia="Times New Roman" w:hAnsi="Consolas" w:cs="Times New Roman"/>
+          <w:color w:val="B5CEA8"/>
+          <w:sz w:val="21"/>
+          <w:szCs w:val="21"/>
+          <w:lang w:eastAsia="de-DE"/>
+        </w:rPr>
+        <w:t>0.46148505600185685</w:t>
+      </w:r>
+      <w:r>
+        <w:rPr>
+          <w:rFonts w:ascii="Consolas" w:eastAsia="Times New Roman" w:hAnsi="Consolas" w:cs="Times New Roman"/>
+          <w:color w:val="D4D4D4"/>
+          <w:sz w:val="21"/>
+          <w:szCs w:val="21"/>
+          <w:lang w:eastAsia="de-DE"/>
+        </w:rPr>
+        <w:t xml:space="preserve">, </w:t>
+      </w:r>
+      <w:r>
+        <w:rPr>
+          <w:rFonts w:ascii="Consolas" w:eastAsia="Times New Roman" w:hAnsi="Consolas" w:cs="Times New Roman"/>
+          <w:color w:val="B5CEA8"/>
+          <w:sz w:val="21"/>
+          <w:szCs w:val="21"/>
+          <w:lang w:eastAsia="de-DE"/>
+        </w:rPr>
+        <w:t>0</w:t>
+      </w:r>
+      <w:r>
+        <w:rPr>
+          <w:rFonts w:ascii="Consolas" w:eastAsia="Times New Roman" w:hAnsi="Consolas" w:cs="Times New Roman"/>
+          <w:color w:val="D4D4D4"/>
+          <w:sz w:val="21"/>
+          <w:szCs w:val="21"/>
+          <w:lang w:eastAsia="de-DE"/>
+        </w:rPr>
+        <w:t xml:space="preserve">, </w:t>
+      </w:r>
+      <w:r>
+        <w:rPr>
+          <w:rFonts w:ascii="Consolas" w:eastAsia="Times New Roman" w:hAnsi="Consolas" w:cs="Times New Roman"/>
+          <w:color w:val="B5CEA8"/>
+          <w:sz w:val="21"/>
+          <w:szCs w:val="21"/>
+          <w:lang w:eastAsia="de-DE"/>
+        </w:rPr>
+        <w:t>0.0023076131583931029</w:t>
+      </w:r>
+      <w:r>
+        <w:rPr>
+          <w:rFonts w:ascii="Consolas" w:eastAsia="Times New Roman" w:hAnsi="Consolas" w:cs="Times New Roman"/>
+          <w:color w:val="D4D4D4"/>
+          <w:sz w:val="21"/>
+          <w:szCs w:val="21"/>
+          <w:lang w:eastAsia="de-DE"/>
+        </w:rPr>
+        <w:t xml:space="preserve">, </w:t>
+      </w:r>
+      <w:r>
+        <w:rPr>
+          <w:rFonts w:ascii="Consolas" w:eastAsia="Times New Roman" w:hAnsi="Consolas" w:cs="Times New Roman"/>
+          <w:color w:val="B5CEA8"/>
+          <w:sz w:val="21"/>
+          <w:szCs w:val="21"/>
+          <w:lang w:eastAsia="de-DE"/>
+        </w:rPr>
+        <w:t>0</w:t>
+      </w:r>
+      <w:r>
+        <w:rPr>
+          <w:rFonts w:ascii="Consolas" w:eastAsia="Times New Roman" w:hAnsi="Consolas" w:cs="Times New Roman"/>
+          <w:color w:val="D4D4D4"/>
+          <w:sz w:val="21"/>
+          <w:szCs w:val="21"/>
+          <w:lang w:eastAsia="de-DE"/>
+        </w:rPr>
+        <w:t xml:space="preserve">, </w:t>
+      </w:r>
+    </w:p>
+    <w:p/>
+    <w:p>
+      <w:pPr>
+        <w:pStyle w:val="Listenabsatz"/>
+        <w:numPr>
+          <w:ilvl w:val="0"/>
+          <w:numId w:val="2"/>
+        </w:numPr>
+      </w:pPr>
+      <w:r>
+        <w:t>Die Last umgekehrt aufbringen Löst das Problem zumindest!</w:t>
+      </w:r>
+    </w:p>
+    <w:p/>
+    <w:p>
+      <w:bookmarkStart w:id="0" w:name="_GoBack"/>
+      <w:bookmarkEnd w:id="0"/>
     </w:p>
     <w:sectPr>
       <w:pgSz w:w="11906" w:h="16838"/>
@@ -2413,6 +3526,119 @@
 <file path=word/numbering.xml><?xml version="1.0" encoding="utf-8"?>
 <w:numbering xmlns:wpc="http://schemas.microsoft.com/office/word/2010/wordprocessingCanvas" xmlns:cx="http://schemas.microsoft.com/office/drawing/2014/chartex" xmlns:cx1="http://schemas.microsoft.com/office/drawing/2015/9/8/chartex" xmlns:cx2="http://schemas.microsoft.com/office/drawing/2015/10/21/chartex" xmlns:cx3="http://schemas.microsoft.com/office/drawing/2016/5/9/chartex" xmlns:cx4="http://schemas.microsoft.com/office/drawing/2016/5/10/chartex" xmlns:cx5="http://schemas.microsoft.com/office/drawing/2016/5/11/chartex" xmlns:cx6="http://schemas.microsoft.com/office/drawing/2016/5/12/chartex" xmlns:cx7="http://schemas.microsoft.com/office/drawing/2016/5/13/chartex" xmlns:cx8="http://schemas.microsoft.com/office/drawing/2016/5/14/chartex" xmlns:mc="http://schemas.openxmlformats.org/markup-compatibility/2006" xmlns:aink="http://schemas.microsoft.com/office/drawing/2016/ink" xmlns:am3d="http://schemas.microsoft.com/office/drawing/2017/model3d" xmlns:o="urn:schemas-microsoft-com:office:office" xmlns:r="http://schemas.openxmlformats.org/officeDocument/2006/relationships" xmlns:m="http://schemas.openxmlformats.org/officeDocument/2006/math" xmlns:v="urn:schemas-microsoft-com:vml" xmlns:wp14="http://schemas.microsoft.com/office/word/2010/wordprocessingDrawing" xmlns:wp="http://schemas.openxmlformats.org/drawingml/2006/wordprocessingDrawing" xmlns:w10="urn:schemas-microsoft-com:office:word" xmlns:w="http://schemas.openxmlformats.org/wordprocessingml/2006/main" xmlns:w14="http://schemas.microsoft.com/office/word/2010/wordml" xmlns:w15="http://schemas.microsoft.com/office/word/2012/wordml" xmlns:w16cid="http://schemas.microsoft.com/office/word/2016/wordml/cid" xmlns:w16se="http://schemas.microsoft.com/office/word/2015/wordml/symex" xmlns:wpg="http://schemas.microsoft.com/office/word/2010/wordprocessingGroup" xmlns:wpi="http://schemas.microsoft.com/office/word/2010/wordprocessingInk" xmlns:wne="http://schemas.microsoft.com/office/word/2006/wordml" xmlns:wps="http://schemas.microsoft.com/office/word/2010/wordprocessingShape" mc:Ignorable="w14 w15 w16se w16cid wp14">
   <w:abstractNum w:abstractNumId="0" w15:restartNumberingAfterBreak="0">
+    <w:nsid w:val="304B6E6E"/>
+    <w:multiLevelType w:val="hybridMultilevel"/>
+    <w:tmpl w:val="BA667DCC"/>
+    <w:lvl w:ilvl="0" w:tplc="44B68EB8">
+      <w:start w:val="9"/>
+      <w:numFmt w:val="bullet"/>
+      <w:lvlText w:val=""/>
+      <w:lvlJc w:val="left"/>
+      <w:pPr>
+        <w:ind w:left="720" w:hanging="360"/>
+      </w:pPr>
+      <w:rPr>
+        <w:rFonts w:ascii="Wingdings" w:eastAsiaTheme="minorHAnsi" w:hAnsi="Wingdings" w:cstheme="minorBidi" w:hint="default"/>
+      </w:rPr>
+    </w:lvl>
+    <w:lvl w:ilvl="1" w:tplc="04070003" w:tentative="1">
+      <w:start w:val="1"/>
+      <w:numFmt w:val="bullet"/>
+      <w:lvlText w:val="o"/>
+      <w:lvlJc w:val="left"/>
+      <w:pPr>
+        <w:ind w:left="1440" w:hanging="360"/>
+      </w:pPr>
+      <w:rPr>
+        <w:rFonts w:ascii="Courier New" w:hAnsi="Courier New" w:cs="Courier New" w:hint="default"/>
+      </w:rPr>
+    </w:lvl>
+    <w:lvl w:ilvl="2" w:tplc="04070005" w:tentative="1">
+      <w:start w:val="1"/>
+      <w:numFmt w:val="bullet"/>
+      <w:lvlText w:val=""/>
+      <w:lvlJc w:val="left"/>
+      <w:pPr>
+        <w:ind w:left="2160" w:hanging="360"/>
+      </w:pPr>
+      <w:rPr>
+        <w:rFonts w:ascii="Wingdings" w:hAnsi="Wingdings" w:hint="default"/>
+      </w:rPr>
+    </w:lvl>
+    <w:lvl w:ilvl="3" w:tplc="04070001" w:tentative="1">
+      <w:start w:val="1"/>
+      <w:numFmt w:val="bullet"/>
+      <w:lvlText w:val=""/>
+      <w:lvlJc w:val="left"/>
+      <w:pPr>
+        <w:ind w:left="2880" w:hanging="360"/>
+      </w:pPr>
+      <w:rPr>
+        <w:rFonts w:ascii="Symbol" w:hAnsi="Symbol" w:hint="default"/>
+      </w:rPr>
+    </w:lvl>
+    <w:lvl w:ilvl="4" w:tplc="04070003" w:tentative="1">
+      <w:start w:val="1"/>
+      <w:numFmt w:val="bullet"/>
+      <w:lvlText w:val="o"/>
+      <w:lvlJc w:val="left"/>
+      <w:pPr>
+        <w:ind w:left="3600" w:hanging="360"/>
+      </w:pPr>
+      <w:rPr>
+        <w:rFonts w:ascii="Courier New" w:hAnsi="Courier New" w:cs="Courier New" w:hint="default"/>
+      </w:rPr>
+    </w:lvl>
+    <w:lvl w:ilvl="5" w:tplc="04070005" w:tentative="1">
+      <w:start w:val="1"/>
+      <w:numFmt w:val="bullet"/>
+      <w:lvlText w:val=""/>
+      <w:lvlJc w:val="left"/>
+      <w:pPr>
+        <w:ind w:left="4320" w:hanging="360"/>
+      </w:pPr>
+      <w:rPr>
+        <w:rFonts w:ascii="Wingdings" w:hAnsi="Wingdings" w:hint="default"/>
+      </w:rPr>
+    </w:lvl>
+    <w:lvl w:ilvl="6" w:tplc="04070001" w:tentative="1">
+      <w:start w:val="1"/>
+      <w:numFmt w:val="bullet"/>
+      <w:lvlText w:val=""/>
+      <w:lvlJc w:val="left"/>
+      <w:pPr>
+        <w:ind w:left="5040" w:hanging="360"/>
+      </w:pPr>
+      <w:rPr>
+        <w:rFonts w:ascii="Symbol" w:hAnsi="Symbol" w:hint="default"/>
+      </w:rPr>
+    </w:lvl>
+    <w:lvl w:ilvl="7" w:tplc="04070003" w:tentative="1">
+      <w:start w:val="1"/>
+      <w:numFmt w:val="bullet"/>
+      <w:lvlText w:val="o"/>
+      <w:lvlJc w:val="left"/>
+      <w:pPr>
+        <w:ind w:left="5760" w:hanging="360"/>
+      </w:pPr>
+      <w:rPr>
+        <w:rFonts w:ascii="Courier New" w:hAnsi="Courier New" w:cs="Courier New" w:hint="default"/>
+      </w:rPr>
+    </w:lvl>
+    <w:lvl w:ilvl="8" w:tplc="04070005" w:tentative="1">
+      <w:start w:val="1"/>
+      <w:numFmt w:val="bullet"/>
+      <w:lvlText w:val=""/>
+      <w:lvlJc w:val="left"/>
+      <w:pPr>
+        <w:ind w:left="6480" w:hanging="360"/>
+      </w:pPr>
+      <w:rPr>
+        <w:rFonts w:ascii="Wingdings" w:hAnsi="Wingdings" w:hint="default"/>
+      </w:rPr>
+    </w:lvl>
+  </w:abstractNum>
+  <w:abstractNum w:abstractNumId="1" w15:restartNumberingAfterBreak="0">
     <w:nsid w:val="5B3E2D94"/>
     <w:multiLevelType w:val="hybridMultilevel"/>
     <w:tmpl w:val="A47A8016"/>
@@ -2526,6 +3752,9 @@
     </w:lvl>
   </w:abstractNum>
   <w:num w:numId="1">
+    <w:abstractNumId w:val="1"/>
+  </w:num>
+  <w:num w:numId="2">
     <w:abstractNumId w:val="0"/>
   </w:num>
 </w:numbering>
@@ -3384,7 +4613,7 @@
 </file>
 
 <file path=customXml/itemProps1.xml><?xml version="1.0" encoding="utf-8"?>
-<ds:datastoreItem xmlns:ds="http://schemas.openxmlformats.org/officeDocument/2006/customXml" ds:itemID="{38E7FDC6-B0C8-41A2-8092-5F2D7A05E790}">
+<ds:datastoreItem xmlns:ds="http://schemas.openxmlformats.org/officeDocument/2006/customXml" ds:itemID="{AE09C873-194A-43B0-BFB4-BF71E2884754}">
   <ds:schemaRefs>
     <ds:schemaRef ds:uri="http://schemas.openxmlformats.org/officeDocument/2006/bibliography"/>
   </ds:schemaRefs>

</xml_diff>